<commit_message>
many things are added
</commit_message>
<xml_diff>
--- a/Developer portfolio class-2.docx
+++ b/Developer portfolio class-2.docx
@@ -221,6 +221,602 @@
       <w:proofErr w:type="gramEnd"/>
       <w:r>
         <w:t xml:space="preserve"> git commit -m”” git push</w:t>
+      </w:r>
+    </w:p>
+    <w:p>
+      <w:pPr>
+        <w:pStyle w:val="ListParagraph"/>
+        <w:numPr>
+          <w:ilvl w:val="0"/>
+          <w:numId w:val="2"/>
+        </w:numPr>
+      </w:pPr>
+      <w:r>
+        <w:t xml:space="preserve">create new </w:t>
+      </w:r>
+      <w:r>
+        <w:rPr>
+          <w:b/>
+        </w:rPr>
+        <w:t>section tag</w:t>
+      </w:r>
+      <w:r>
+        <w:t xml:space="preserve"> with class </w:t>
+      </w:r>
+      <w:r>
+        <w:rPr>
+          <w:b/>
+        </w:rPr>
+        <w:t>experience-area</w:t>
+      </w:r>
+    </w:p>
+    <w:p>
+      <w:pPr>
+        <w:pStyle w:val="ListParagraph"/>
+        <w:numPr>
+          <w:ilvl w:val="0"/>
+          <w:numId w:val="2"/>
+        </w:numPr>
+      </w:pPr>
+      <w:r>
+        <w:t xml:space="preserve">heading </w:t>
+      </w:r>
+      <w:proofErr w:type="spellStart"/>
+      <w:r>
+        <w:t>tag1</w:t>
+      </w:r>
+      <w:proofErr w:type="spellEnd"/>
+      <w:r>
+        <w:t xml:space="preserve"> </w:t>
+      </w:r>
+      <w:r>
+        <w:rPr>
+          <w:b/>
+        </w:rPr>
+        <w:t>experiences</w:t>
+      </w:r>
+    </w:p>
+    <w:p>
+      <w:pPr>
+        <w:pStyle w:val="ListParagraph"/>
+        <w:numPr>
+          <w:ilvl w:val="0"/>
+          <w:numId w:val="2"/>
+        </w:numPr>
+      </w:pPr>
+      <w:r>
+        <w:t>creat</w:t>
+      </w:r>
+      <w:r>
+        <w:t>e</w:t>
+      </w:r>
+      <w:r>
+        <w:t xml:space="preserve"> 2 div</w:t>
+      </w:r>
+    </w:p>
+    <w:p>
+      <w:pPr>
+        <w:pStyle w:val="ListParagraph"/>
+        <w:numPr>
+          <w:ilvl w:val="0"/>
+          <w:numId w:val="2"/>
+        </w:numPr>
+      </w:pPr>
+      <w:proofErr w:type="spellStart"/>
+      <w:r>
+        <w:t>creat</w:t>
+      </w:r>
+      <w:proofErr w:type="spellEnd"/>
+      <w:r>
+        <w:t xml:space="preserve"> </w:t>
+      </w:r>
+      <w:proofErr w:type="spellStart"/>
+      <w:r>
+        <w:t>heading</w:t>
+      </w:r>
+      <w:r>
+        <w:t>2</w:t>
+      </w:r>
+      <w:proofErr w:type="spellEnd"/>
+      <w:r>
+        <w:t xml:space="preserve"> and </w:t>
+      </w:r>
+      <w:proofErr w:type="spellStart"/>
+      <w:r>
+        <w:t>heading3</w:t>
+      </w:r>
+      <w:proofErr w:type="spellEnd"/>
+      <w:r>
+        <w:t xml:space="preserve"> and </w:t>
+      </w:r>
+      <w:r>
+        <w:t>paragraph for both the div</w:t>
+      </w:r>
+    </w:p>
+    <w:p>
+      <w:pPr>
+        <w:pStyle w:val="ListParagraph"/>
+        <w:numPr>
+          <w:ilvl w:val="0"/>
+          <w:numId w:val="2"/>
+        </w:numPr>
+        <w:rPr>
+          <w:b/>
+        </w:rPr>
+      </w:pPr>
+      <w:r>
+        <w:rPr>
+          <w:b/>
+        </w:rPr>
+        <w:t>from setting of VS code select work wrap and on from editor</w:t>
+      </w:r>
+    </w:p>
+    <w:p>
+      <w:pPr>
+        <w:pStyle w:val="ListParagraph"/>
+        <w:numPr>
+          <w:ilvl w:val="0"/>
+          <w:numId w:val="2"/>
+        </w:numPr>
+        <w:rPr>
+          <w:b/>
+        </w:rPr>
+      </w:pPr>
+      <w:r>
+        <w:t xml:space="preserve">change </w:t>
+      </w:r>
+      <w:proofErr w:type="spellStart"/>
+      <w:r>
+        <w:t>css</w:t>
+      </w:r>
+      <w:proofErr w:type="spellEnd"/>
+      <w:r>
+        <w:t xml:space="preserve">---section </w:t>
+      </w:r>
+      <w:r>
+        <w:t>tag to flexible-container</w:t>
+      </w:r>
+    </w:p>
+    <w:p>
+      <w:pPr>
+        <w:pStyle w:val="ListParagraph"/>
+        <w:numPr>
+          <w:ilvl w:val="0"/>
+          <w:numId w:val="2"/>
+        </w:numPr>
+      </w:pPr>
+      <w:r>
+        <w:t>cha</w:t>
+      </w:r>
+      <w:r>
+        <w:t>nge html section class top-banner flexible-container</w:t>
+      </w:r>
+    </w:p>
+    <w:p>
+      <w:pPr>
+        <w:pStyle w:val="ListParagraph"/>
+        <w:numPr>
+          <w:ilvl w:val="0"/>
+          <w:numId w:val="2"/>
+        </w:numPr>
+      </w:pPr>
+      <w:r>
+        <w:t>change html section class big-dream flexible-container</w:t>
+      </w:r>
+    </w:p>
+    <w:p>
+      <w:pPr>
+        <w:pStyle w:val="ListParagraph"/>
+        <w:numPr>
+          <w:ilvl w:val="0"/>
+          <w:numId w:val="2"/>
+        </w:numPr>
+      </w:pPr>
+      <w:r>
+        <w:t>create new div and cut whole thing under section tag into that div</w:t>
+      </w:r>
+    </w:p>
+    <w:p>
+      <w:pPr>
+        <w:pStyle w:val="ListParagraph"/>
+        <w:numPr>
+          <w:ilvl w:val="0"/>
+          <w:numId w:val="2"/>
+        </w:numPr>
+      </w:pPr>
+      <w:r>
+        <w:t>now create div class—flexible-</w:t>
+      </w:r>
+      <w:proofErr w:type="spellStart"/>
+      <w:r>
+        <w:t>contrainer</w:t>
+      </w:r>
+      <w:proofErr w:type="spellEnd"/>
+    </w:p>
+    <w:p>
+      <w:pPr>
+        <w:pStyle w:val="ListParagraph"/>
+        <w:numPr>
+          <w:ilvl w:val="0"/>
+          <w:numId w:val="2"/>
+        </w:numPr>
+      </w:pPr>
+      <w:r>
+        <w:t>and div class---half width</w:t>
+      </w:r>
+    </w:p>
+    <w:p>
+      <w:pPr>
+        <w:pStyle w:val="ListParagraph"/>
+        <w:numPr>
+          <w:ilvl w:val="0"/>
+          <w:numId w:val="2"/>
+        </w:numPr>
+      </w:pPr>
+      <w:r>
+        <w:t xml:space="preserve">change color of the </w:t>
+      </w:r>
+      <w:r>
+        <w:t xml:space="preserve">two </w:t>
+      </w:r>
+      <w:proofErr w:type="spellStart"/>
+      <w:r>
+        <w:t>h3</w:t>
+      </w:r>
+      <w:proofErr w:type="spellEnd"/>
+      <w:r>
+        <w:t xml:space="preserve"> tag to orange</w:t>
+      </w:r>
+    </w:p>
+    <w:p>
+      <w:pPr>
+        <w:pStyle w:val="ListParagraph"/>
+        <w:numPr>
+          <w:ilvl w:val="0"/>
+          <w:numId w:val="2"/>
+        </w:numPr>
+      </w:pPr>
+      <w:r>
+        <w:t>change 2 div class name to experience-</w:t>
+      </w:r>
+      <w:r>
+        <w:t>item</w:t>
+      </w:r>
+      <w:r>
+        <w:t xml:space="preserve"> </w:t>
+      </w:r>
+    </w:p>
+    <w:p>
+      <w:pPr>
+        <w:pStyle w:val="ListParagraph"/>
+        <w:numPr>
+          <w:ilvl w:val="0"/>
+          <w:numId w:val="2"/>
+        </w:numPr>
+      </w:pPr>
+      <w:r>
+        <w:t xml:space="preserve"> </w:t>
+      </w:r>
+      <w:r>
+        <w:t xml:space="preserve">use </w:t>
+      </w:r>
+      <w:r>
+        <w:rPr>
+          <w:b/>
+        </w:rPr>
+        <w:t>box-shadow</w:t>
+      </w:r>
+      <w:r>
+        <w:t xml:space="preserve"> under </w:t>
+      </w:r>
+      <w:r>
+        <w:rPr>
+          <w:b/>
+        </w:rPr>
+        <w:t>experience-item</w:t>
+      </w:r>
+      <w:r>
+        <w:t xml:space="preserve"> </w:t>
+      </w:r>
+      <w:r>
+        <w:rPr>
+          <w:b/>
+        </w:rPr>
+        <w:t>class</w:t>
+      </w:r>
+      <w:r>
+        <w:t xml:space="preserve"> in </w:t>
+      </w:r>
+      <w:proofErr w:type="spellStart"/>
+      <w:r>
+        <w:t>css</w:t>
+      </w:r>
+      <w:proofErr w:type="spellEnd"/>
+      <w:r>
+        <w:t xml:space="preserve"> for full shadow</w:t>
+      </w:r>
+    </w:p>
+    <w:p>
+      <w:pPr>
+        <w:pStyle w:val="ListParagraph"/>
+        <w:numPr>
+          <w:ilvl w:val="0"/>
+          <w:numId w:val="2"/>
+        </w:numPr>
+      </w:pPr>
+      <w:r>
+        <w:t xml:space="preserve">add </w:t>
+      </w:r>
+      <w:proofErr w:type="spellStart"/>
+      <w:r>
+        <w:t>width:40</w:t>
+      </w:r>
+      <w:proofErr w:type="spellEnd"/>
+      <w:r>
+        <w:t xml:space="preserve">% in </w:t>
+      </w:r>
+      <w:proofErr w:type="spellStart"/>
+      <w:r>
+        <w:t>css</w:t>
+      </w:r>
+      <w:proofErr w:type="spellEnd"/>
+      <w:r>
+        <w:t xml:space="preserve"> style</w:t>
+      </w:r>
+    </w:p>
+    <w:p>
+      <w:pPr>
+        <w:pStyle w:val="ListParagraph"/>
+        <w:numPr>
+          <w:ilvl w:val="0"/>
+          <w:numId w:val="2"/>
+        </w:numPr>
+      </w:pPr>
+      <w:r>
+        <w:t xml:space="preserve">add margin left and right in </w:t>
+      </w:r>
+      <w:proofErr w:type="spellStart"/>
+      <w:r>
+        <w:t>css</w:t>
+      </w:r>
+      <w:proofErr w:type="spellEnd"/>
+      <w:r>
+        <w:t xml:space="preserve"> style</w:t>
+      </w:r>
+    </w:p>
+    <w:p>
+      <w:pPr>
+        <w:pStyle w:val="ListParagraph"/>
+        <w:numPr>
+          <w:ilvl w:val="0"/>
+          <w:numId w:val="2"/>
+        </w:numPr>
+      </w:pPr>
+      <w:r>
+        <w:t xml:space="preserve">add </w:t>
+      </w:r>
+      <w:proofErr w:type="gramStart"/>
+      <w:r>
+        <w:t xml:space="preserve">padding  </w:t>
+      </w:r>
+      <w:r>
+        <w:t>left</w:t>
+      </w:r>
+      <w:proofErr w:type="gramEnd"/>
+      <w:r>
+        <w:t xml:space="preserve"> </w:t>
+      </w:r>
+      <w:r>
+        <w:t>and</w:t>
+      </w:r>
+      <w:r>
+        <w:t xml:space="preserve"> border radius</w:t>
+      </w:r>
+      <w:r>
+        <w:t xml:space="preserve"> and border-left</w:t>
+      </w:r>
+      <w:r>
+        <w:t xml:space="preserve"> </w:t>
+      </w:r>
+    </w:p>
+    <w:p>
+      <w:pPr>
+        <w:pStyle w:val="ListParagraph"/>
+        <w:numPr>
+          <w:ilvl w:val="0"/>
+          <w:numId w:val="2"/>
+        </w:numPr>
+      </w:pPr>
+      <w:r>
+        <w:t xml:space="preserve">add </w:t>
+      </w:r>
+      <w:proofErr w:type="spellStart"/>
+      <w:r>
+        <w:t>css</w:t>
+      </w:r>
+      <w:proofErr w:type="spellEnd"/>
+      <w:r>
+        <w:t xml:space="preserve"> </w:t>
+      </w:r>
+      <w:proofErr w:type="spellStart"/>
+      <w:r>
+        <w:t>h2</w:t>
+      </w:r>
+      <w:proofErr w:type="spellEnd"/>
+      <w:r>
+        <w:t xml:space="preserve"> font size</w:t>
+      </w:r>
+    </w:p>
+    <w:p>
+      <w:pPr>
+        <w:pStyle w:val="ListParagraph"/>
+        <w:numPr>
+          <w:ilvl w:val="0"/>
+          <w:numId w:val="2"/>
+        </w:numPr>
+      </w:pPr>
+      <w:r>
+        <w:t xml:space="preserve">add background-image on </w:t>
+      </w:r>
+      <w:proofErr w:type="spellStart"/>
+      <w:r>
+        <w:t>css</w:t>
+      </w:r>
+      <w:proofErr w:type="spellEnd"/>
+      <w:r>
+        <w:t xml:space="preserve"> for the experience-area</w:t>
+      </w:r>
+    </w:p>
+    <w:p>
+      <w:pPr>
+        <w:pStyle w:val="ListParagraph"/>
+        <w:numPr>
+          <w:ilvl w:val="0"/>
+          <w:numId w:val="2"/>
+        </w:numPr>
+      </w:pPr>
+      <w:r>
+        <w:t>add background-repeat</w:t>
+      </w:r>
+    </w:p>
+    <w:p>
+      <w:pPr>
+        <w:pStyle w:val="ListParagraph"/>
+        <w:numPr>
+          <w:ilvl w:val="0"/>
+          <w:numId w:val="2"/>
+        </w:numPr>
+      </w:pPr>
+      <w:r>
+        <w:t>background-position</w:t>
+      </w:r>
+    </w:p>
+    <w:p>
+      <w:pPr>
+        <w:pStyle w:val="ListParagraph"/>
+        <w:numPr>
+          <w:ilvl w:val="0"/>
+          <w:numId w:val="2"/>
+        </w:numPr>
+      </w:pPr>
+      <w:r>
+        <w:t xml:space="preserve">add web-dev-experience </w:t>
+      </w:r>
+      <w:r>
+        <w:t>id</w:t>
+      </w:r>
+      <w:r>
+        <w:t xml:space="preserve"> in html div </w:t>
+      </w:r>
+    </w:p>
+    <w:p>
+      <w:pPr>
+        <w:pStyle w:val="ListParagraph"/>
+        <w:numPr>
+          <w:ilvl w:val="0"/>
+          <w:numId w:val="2"/>
+        </w:numPr>
+      </w:pPr>
+      <w:r>
+        <w:t>add border</w:t>
+      </w:r>
+      <w:r>
+        <w:t xml:space="preserve"> </w:t>
+      </w:r>
+      <w:r>
+        <w:t xml:space="preserve">to </w:t>
+      </w:r>
+      <w:proofErr w:type="spellStart"/>
+      <w:r>
+        <w:t>css</w:t>
+      </w:r>
+      <w:proofErr w:type="spellEnd"/>
+      <w:r>
+        <w:t xml:space="preserve"> web-dev-experience id</w:t>
+      </w:r>
+    </w:p>
+    <w:p>
+      <w:pPr>
+        <w:pStyle w:val="ListParagraph"/>
+        <w:numPr>
+          <w:ilvl w:val="0"/>
+          <w:numId w:val="2"/>
+        </w:numPr>
+      </w:pPr>
+      <w:r>
+        <w:t xml:space="preserve">add border-image to </w:t>
+      </w:r>
+      <w:proofErr w:type="spellStart"/>
+      <w:r>
+        <w:t>css</w:t>
+      </w:r>
+      <w:proofErr w:type="spellEnd"/>
+      <w:r>
+        <w:t xml:space="preserve"> web-dev-experience id</w:t>
+      </w:r>
+    </w:p>
+    <w:p>
+      <w:pPr>
+        <w:pStyle w:val="ListParagraph"/>
+        <w:numPr>
+          <w:ilvl w:val="0"/>
+          <w:numId w:val="2"/>
+        </w:numPr>
+      </w:pPr>
+      <w:r>
+        <w:t xml:space="preserve">add border-image-slice 1 to </w:t>
+      </w:r>
+      <w:proofErr w:type="spellStart"/>
+      <w:r>
+        <w:t>css</w:t>
+      </w:r>
+      <w:proofErr w:type="spellEnd"/>
+      <w:r>
+        <w:t xml:space="preserve"> web-dev-experience id</w:t>
+      </w:r>
+    </w:p>
+    <w:p>
+      <w:pPr>
+        <w:pStyle w:val="ListParagraph"/>
+        <w:numPr>
+          <w:ilvl w:val="0"/>
+          <w:numId w:val="2"/>
+        </w:numPr>
+      </w:pPr>
+      <w:r>
+        <w:t>add full-stack-experience id in html div</w:t>
+      </w:r>
+    </w:p>
+    <w:p>
+      <w:pPr>
+        <w:pStyle w:val="ListParagraph"/>
+        <w:numPr>
+          <w:ilvl w:val="0"/>
+          <w:numId w:val="2"/>
+        </w:numPr>
+      </w:pPr>
+      <w:r>
+        <w:t>add footer tag with paragraph tag</w:t>
+      </w:r>
+    </w:p>
+    <w:p>
+      <w:pPr>
+        <w:pStyle w:val="ListParagraph"/>
+        <w:numPr>
+          <w:ilvl w:val="0"/>
+          <w:numId w:val="2"/>
+        </w:numPr>
+      </w:pPr>
+      <w:r>
+        <w:t xml:space="preserve">add footer and p with </w:t>
+      </w:r>
+      <w:proofErr w:type="spellStart"/>
+      <w:r>
+        <w:t>css</w:t>
+      </w:r>
+      <w:proofErr w:type="spellEnd"/>
+      <w:r>
+        <w:t xml:space="preserve"> text align center</w:t>
       </w:r>
       <w:bookmarkStart w:id="0" w:name="_GoBack"/>
       <w:bookmarkEnd w:id="0"/>

</xml_diff>